<commit_message>
Background information in progress
</commit_message>
<xml_diff>
--- a/Proposal/Project Proposal.docx
+++ b/Proposal/Project Proposal.docx
@@ -522,7 +522,7 @@
       <w:r>
         <w:fldChar w:fldCharType="separate"/>
       </w:r>
-      <w:hyperlink w:anchor="_Toc417330054" w:history="1">
+      <w:hyperlink w:anchor="_Toc417746737" w:history="1">
         <w:r>
           <w:rPr>
             <w:rStyle w:val="Hyperlink"/>
@@ -570,7 +570,7 @@
             <w:noProof/>
             <w:webHidden/>
           </w:rPr>
-          <w:instrText xml:space="preserve"> PAGEREF _Toc417330054 \h </w:instrText>
+          <w:instrText xml:space="preserve"> PAGEREF _Toc417746737 \h </w:instrText>
         </w:r>
         <w:r>
           <w:rPr>
@@ -616,7 +616,7 @@
           <w:lang w:val="en-US"/>
         </w:rPr>
       </w:pPr>
-      <w:hyperlink w:anchor="_Toc417330055" w:history="1">
+      <w:hyperlink w:anchor="_Toc417746738" w:history="1">
         <w:r>
           <w:rPr>
             <w:rStyle w:val="Hyperlink"/>
@@ -660,7 +660,7 @@
             <w:noProof/>
             <w:webHidden/>
           </w:rPr>
-          <w:instrText xml:space="preserve"> PAGEREF _Toc417330055 \h </w:instrText>
+          <w:instrText xml:space="preserve"> PAGEREF _Toc417746738 \h </w:instrText>
         </w:r>
         <w:r>
           <w:rPr>
@@ -706,7 +706,7 @@
           <w:lang w:val="en-US"/>
         </w:rPr>
       </w:pPr>
-      <w:hyperlink w:anchor="_Toc417330056" w:history="1">
+      <w:hyperlink w:anchor="_Toc417746739" w:history="1">
         <w:r>
           <w:rPr>
             <w:rStyle w:val="Hyperlink"/>
@@ -750,7 +750,7 @@
             <w:noProof/>
             <w:webHidden/>
           </w:rPr>
-          <w:instrText xml:space="preserve"> PAGEREF _Toc417330056 \h </w:instrText>
+          <w:instrText xml:space="preserve"> PAGEREF _Toc417746739 \h </w:instrText>
         </w:r>
         <w:r>
           <w:rPr>
@@ -796,7 +796,7 @@
           <w:lang w:val="en-US"/>
         </w:rPr>
       </w:pPr>
-      <w:hyperlink w:anchor="_Toc417330057" w:history="1">
+      <w:hyperlink w:anchor="_Toc417746740" w:history="1">
         <w:r>
           <w:rPr>
             <w:rStyle w:val="Hyperlink"/>
@@ -840,7 +840,7 @@
             <w:noProof/>
             <w:webHidden/>
           </w:rPr>
-          <w:instrText xml:space="preserve"> PAGEREF _Toc417330057 \h </w:instrText>
+          <w:instrText xml:space="preserve"> PAGEREF _Toc417746740 \h </w:instrText>
         </w:r>
         <w:r>
           <w:rPr>
@@ -890,7 +890,7 @@
           <w:lang w:val="en-US"/>
         </w:rPr>
       </w:pPr>
-      <w:hyperlink w:anchor="_Toc417330058" w:history="1">
+      <w:hyperlink w:anchor="_Toc417746741" w:history="1">
         <w:r>
           <w:rPr>
             <w:rStyle w:val="Hyperlink"/>
@@ -938,7 +938,7 @@
             <w:noProof/>
             <w:webHidden/>
           </w:rPr>
-          <w:instrText xml:space="preserve"> PAGEREF _Toc417330058 \h </w:instrText>
+          <w:instrText xml:space="preserve"> PAGEREF _Toc417746741 \h </w:instrText>
         </w:r>
         <w:r>
           <w:rPr>
@@ -971,8 +971,9 @@
     </w:p>
     <w:p>
       <w:pPr>
-        <w:pStyle w:val="TOC4"/>
+        <w:pStyle w:val="TOC3"/>
         <w:tabs>
+          <w:tab w:val="left" w:pos="1100"/>
           <w:tab w:val="right" w:leader="dot" w:pos="8170"/>
         </w:tabs>
         <w:rPr>
@@ -983,10 +984,28 @@
           <w:lang w:val="en-US"/>
         </w:rPr>
       </w:pPr>
-      <w:hyperlink w:anchor="_Toc417330059" w:history="1">
+      <w:hyperlink w:anchor="_Toc417746742" w:history="1">
         <w:r>
           <w:rPr>
             <w:rStyle w:val="Hyperlink"/>
+            <w:rFonts w:ascii="Symbol" w:hAnsi="Symbol"/>
+            <w:noProof/>
+          </w:rPr>
+          <w:t></w:t>
+        </w:r>
+        <w:r>
+          <w:rPr>
+            <w:rFonts w:eastAsiaTheme="minorEastAsia"/>
+            <w:noProof/>
+            <w:sz w:val="22"/>
+            <w:szCs w:val="22"/>
+            <w:lang w:val="en-US"/>
+          </w:rPr>
+          <w:tab/>
+        </w:r>
+        <w:r>
+          <w:rPr>
+            <w:rStyle w:val="Hyperlink"/>
             <w:noProof/>
           </w:rPr>
           <w:t>Data Exfiltration Tool</w:t>
@@ -1010,7 +1029,7 @@
             <w:noProof/>
             <w:webHidden/>
           </w:rPr>
-          <w:instrText xml:space="preserve"> PAGEREF _Toc417330059 \h </w:instrText>
+          <w:instrText xml:space="preserve"> PAGEREF _Toc417746742 \h </w:instrText>
         </w:r>
         <w:r>
           <w:rPr>
@@ -1043,8 +1062,9 @@
     </w:p>
     <w:p>
       <w:pPr>
-        <w:pStyle w:val="TOC4"/>
+        <w:pStyle w:val="TOC3"/>
         <w:tabs>
+          <w:tab w:val="left" w:pos="1100"/>
           <w:tab w:val="right" w:leader="dot" w:pos="8170"/>
         </w:tabs>
         <w:rPr>
@@ -1055,10 +1075,28 @@
           <w:lang w:val="en-US"/>
         </w:rPr>
       </w:pPr>
-      <w:hyperlink w:anchor="_Toc417330060" w:history="1">
+      <w:hyperlink w:anchor="_Toc417746743" w:history="1">
         <w:r>
           <w:rPr>
             <w:rStyle w:val="Hyperlink"/>
+            <w:rFonts w:ascii="Symbol" w:hAnsi="Symbol"/>
+            <w:noProof/>
+          </w:rPr>
+          <w:t></w:t>
+        </w:r>
+        <w:r>
+          <w:rPr>
+            <w:rFonts w:eastAsiaTheme="minorEastAsia"/>
+            <w:noProof/>
+            <w:sz w:val="22"/>
+            <w:szCs w:val="22"/>
+            <w:lang w:val="en-US"/>
+          </w:rPr>
+          <w:tab/>
+        </w:r>
+        <w:r>
+          <w:rPr>
+            <w:rStyle w:val="Hyperlink"/>
             <w:noProof/>
           </w:rPr>
           <w:t>Android Security Tools</w:t>
@@ -1082,7 +1120,7 @@
             <w:noProof/>
             <w:webHidden/>
           </w:rPr>
-          <w:instrText xml:space="preserve"> PAGEREF _Toc417330060 \h </w:instrText>
+          <w:instrText xml:space="preserve"> PAGEREF _Toc417746743 \h </w:instrText>
         </w:r>
         <w:r>
           <w:rPr>
@@ -1128,7 +1166,7 @@
           <w:lang w:val="en-US"/>
         </w:rPr>
       </w:pPr>
-      <w:hyperlink w:anchor="_Toc417330061" w:history="1">
+      <w:hyperlink w:anchor="_Toc417746744" w:history="1">
         <w:r>
           <w:rPr>
             <w:rStyle w:val="Hyperlink"/>
@@ -1172,7 +1210,7 @@
             <w:noProof/>
             <w:webHidden/>
           </w:rPr>
-          <w:instrText xml:space="preserve"> PAGEREF _Toc417330061 \h </w:instrText>
+          <w:instrText xml:space="preserve"> PAGEREF _Toc417746744 \h </w:instrText>
         </w:r>
         <w:r>
           <w:rPr>
@@ -1218,7 +1256,7 @@
           <w:lang w:val="en-US"/>
         </w:rPr>
       </w:pPr>
-      <w:hyperlink w:anchor="_Toc417330062" w:history="1">
+      <w:hyperlink w:anchor="_Toc417746745" w:history="1">
         <w:r>
           <w:rPr>
             <w:rStyle w:val="Hyperlink"/>
@@ -1263,7 +1301,7 @@
             <w:noProof/>
             <w:webHidden/>
           </w:rPr>
-          <w:instrText xml:space="preserve"> PAGEREF _Toc417330062 \h </w:instrText>
+          <w:instrText xml:space="preserve"> PAGEREF _Toc417746745 \h </w:instrText>
         </w:r>
         <w:r>
           <w:rPr>
@@ -1309,7 +1347,7 @@
           <w:lang w:val="en-US"/>
         </w:rPr>
       </w:pPr>
-      <w:hyperlink w:anchor="_Toc417330063" w:history="1">
+      <w:hyperlink w:anchor="_Toc417746746" w:history="1">
         <w:r>
           <w:rPr>
             <w:rStyle w:val="Hyperlink"/>
@@ -1354,7 +1392,7 @@
             <w:noProof/>
             <w:webHidden/>
           </w:rPr>
-          <w:instrText xml:space="preserve"> PAGEREF _Toc417330063 \h </w:instrText>
+          <w:instrText xml:space="preserve"> PAGEREF _Toc417746746 \h </w:instrText>
         </w:r>
         <w:r>
           <w:rPr>
@@ -1400,7 +1438,7 @@
           <w:lang w:val="en-US"/>
         </w:rPr>
       </w:pPr>
-      <w:hyperlink w:anchor="_Toc417330064" w:history="1">
+      <w:hyperlink w:anchor="_Toc417746747" w:history="1">
         <w:r>
           <w:rPr>
             <w:rStyle w:val="Hyperlink"/>
@@ -1444,7 +1482,7 @@
             <w:noProof/>
             <w:webHidden/>
           </w:rPr>
-          <w:instrText xml:space="preserve"> PAGEREF _Toc417330064 \h </w:instrText>
+          <w:instrText xml:space="preserve"> PAGEREF _Toc417746747 \h </w:instrText>
         </w:r>
         <w:r>
           <w:rPr>
@@ -1490,7 +1528,7 @@
           <w:lang w:val="en-US"/>
         </w:rPr>
       </w:pPr>
-      <w:hyperlink w:anchor="_Toc417330065" w:history="1">
+      <w:hyperlink w:anchor="_Toc417746748" w:history="1">
         <w:r>
           <w:rPr>
             <w:rStyle w:val="Hyperlink"/>
@@ -1534,7 +1572,7 @@
             <w:noProof/>
             <w:webHidden/>
           </w:rPr>
-          <w:instrText xml:space="preserve"> PAGEREF _Toc417330065 \h </w:instrText>
+          <w:instrText xml:space="preserve"> PAGEREF _Toc417746748 \h </w:instrText>
         </w:r>
         <w:r>
           <w:rPr>
@@ -1580,7 +1618,7 @@
           <w:lang w:val="en-US"/>
         </w:rPr>
       </w:pPr>
-      <w:hyperlink w:anchor="_Toc417330066" w:history="1">
+      <w:hyperlink w:anchor="_Toc417746749" w:history="1">
         <w:r>
           <w:rPr>
             <w:rStyle w:val="Hyperlink"/>
@@ -1624,7 +1662,7 @@
             <w:noProof/>
             <w:webHidden/>
           </w:rPr>
-          <w:instrText xml:space="preserve"> PAGEREF _Toc417330066 \h </w:instrText>
+          <w:instrText xml:space="preserve"> PAGEREF _Toc417746749 \h </w:instrText>
         </w:r>
         <w:r>
           <w:rPr>
@@ -1670,7 +1708,7 @@
           <w:lang w:val="en-US"/>
         </w:rPr>
       </w:pPr>
-      <w:hyperlink w:anchor="_Toc417330067" w:history="1">
+      <w:hyperlink w:anchor="_Toc417746750" w:history="1">
         <w:r>
           <w:rPr>
             <w:rStyle w:val="Hyperlink"/>
@@ -1714,7 +1752,7 @@
             <w:noProof/>
             <w:webHidden/>
           </w:rPr>
-          <w:instrText xml:space="preserve"> PAGEREF _Toc417330067 \h </w:instrText>
+          <w:instrText xml:space="preserve"> PAGEREF _Toc417746750 \h </w:instrText>
         </w:r>
         <w:r>
           <w:rPr>
@@ -1760,7 +1798,7 @@
           <w:lang w:val="en-US"/>
         </w:rPr>
       </w:pPr>
-      <w:hyperlink w:anchor="_Toc417330068" w:history="1">
+      <w:hyperlink w:anchor="_Toc417746751" w:history="1">
         <w:r>
           <w:rPr>
             <w:rStyle w:val="Hyperlink"/>
@@ -1804,7 +1842,7 @@
             <w:noProof/>
             <w:webHidden/>
           </w:rPr>
-          <w:instrText xml:space="preserve"> PAGEREF _Toc417330068 \h </w:instrText>
+          <w:instrText xml:space="preserve"> PAGEREF _Toc417746751 \h </w:instrText>
         </w:r>
         <w:r>
           <w:rPr>
@@ -1850,7 +1888,7 @@
           <w:lang w:val="en-US"/>
         </w:rPr>
       </w:pPr>
-      <w:hyperlink w:anchor="_Toc417330069" w:history="1">
+      <w:hyperlink w:anchor="_Toc417746752" w:history="1">
         <w:r>
           <w:rPr>
             <w:rStyle w:val="Hyperlink"/>
@@ -1894,7 +1932,7 @@
             <w:noProof/>
             <w:webHidden/>
           </w:rPr>
-          <w:instrText xml:space="preserve"> PAGEREF _Toc417330069 \h </w:instrText>
+          <w:instrText xml:space="preserve"> PAGEREF _Toc417746752 \h </w:instrText>
         </w:r>
         <w:r>
           <w:rPr>
@@ -1940,7 +1978,7 @@
           <w:lang w:val="en-US"/>
         </w:rPr>
       </w:pPr>
-      <w:hyperlink w:anchor="_Toc417330070" w:history="1">
+      <w:hyperlink w:anchor="_Toc417746753" w:history="1">
         <w:r>
           <w:rPr>
             <w:rStyle w:val="Hyperlink"/>
@@ -1984,7 +2022,7 @@
             <w:noProof/>
             <w:webHidden/>
           </w:rPr>
-          <w:instrText xml:space="preserve"> PAGEREF _Toc417330070 \h </w:instrText>
+          <w:instrText xml:space="preserve"> PAGEREF _Toc417746753 \h </w:instrText>
         </w:r>
         <w:r>
           <w:rPr>
@@ -2030,7 +2068,7 @@
           <w:lang w:val="en-US"/>
         </w:rPr>
       </w:pPr>
-      <w:hyperlink w:anchor="_Toc417330071" w:history="1">
+      <w:hyperlink w:anchor="_Toc417746754" w:history="1">
         <w:r>
           <w:rPr>
             <w:rStyle w:val="Hyperlink"/>
@@ -2074,7 +2112,7 @@
             <w:noProof/>
             <w:webHidden/>
           </w:rPr>
-          <w:instrText xml:space="preserve"> PAGEREF _Toc417330071 \h </w:instrText>
+          <w:instrText xml:space="preserve"> PAGEREF _Toc417746754 \h </w:instrText>
         </w:r>
         <w:r>
           <w:rPr>
@@ -2120,7 +2158,7 @@
           <w:lang w:val="en-US"/>
         </w:rPr>
       </w:pPr>
-      <w:hyperlink w:anchor="_Toc417330072" w:history="1">
+      <w:hyperlink w:anchor="_Toc417746755" w:history="1">
         <w:r>
           <w:rPr>
             <w:rStyle w:val="Hyperlink"/>
@@ -2164,7 +2202,7 @@
             <w:noProof/>
             <w:webHidden/>
           </w:rPr>
-          <w:instrText xml:space="preserve"> PAGEREF _Toc417330072 \h </w:instrText>
+          <w:instrText xml:space="preserve"> PAGEREF _Toc417746755 \h </w:instrText>
         </w:r>
         <w:r>
           <w:rPr>
@@ -2214,7 +2252,7 @@
           <w:lang w:val="en-US"/>
         </w:rPr>
       </w:pPr>
-      <w:hyperlink w:anchor="_Toc417330073" w:history="1">
+      <w:hyperlink w:anchor="_Toc417746756" w:history="1">
         <w:r>
           <w:rPr>
             <w:rStyle w:val="Hyperlink"/>
@@ -2262,7 +2300,7 @@
             <w:noProof/>
             <w:webHidden/>
           </w:rPr>
-          <w:instrText xml:space="preserve"> PAGEREF _Toc417330073 \h </w:instrText>
+          <w:instrText xml:space="preserve"> PAGEREF _Toc417746756 \h </w:instrText>
         </w:r>
         <w:r>
           <w:rPr>
@@ -2315,7 +2353,7 @@
         <w:pStyle w:val="Heading1"/>
       </w:pPr>
       <w:bookmarkStart w:id="0" w:name="_Toc395880664"/>
-      <w:bookmarkStart w:id="1" w:name="_Toc417330054"/>
+      <w:bookmarkStart w:id="1" w:name="_Toc417746737"/>
       <w:r>
         <w:lastRenderedPageBreak/>
         <w:t>CURRICULUM VITAE</w:t>
@@ -2328,7 +2366,7 @@
         <w:pStyle w:val="Heading2"/>
       </w:pPr>
       <w:bookmarkStart w:id="2" w:name="_Toc395880665"/>
-      <w:bookmarkStart w:id="3" w:name="_Toc417330055"/>
+      <w:bookmarkStart w:id="3" w:name="_Toc417746738"/>
       <w:r>
         <w:t>FORMAL EDUCATION</w:t>
       </w:r>
@@ -2514,7 +2552,7 @@
         <w:pStyle w:val="Heading2"/>
       </w:pPr>
       <w:bookmarkStart w:id="4" w:name="_Toc395880666"/>
-      <w:bookmarkStart w:id="5" w:name="_Toc417330056"/>
+      <w:bookmarkStart w:id="5" w:name="_Toc417746739"/>
       <w:r>
         <w:lastRenderedPageBreak/>
         <w:t>WORK EXPERIENCE</w:t>
@@ -2770,7 +2808,7 @@
         <w:pStyle w:val="Heading2"/>
       </w:pPr>
       <w:bookmarkStart w:id="6" w:name="_Toc395880667"/>
-      <w:bookmarkStart w:id="7" w:name="_Toc417330057"/>
+      <w:bookmarkStart w:id="7" w:name="_Toc417746740"/>
       <w:r>
         <w:lastRenderedPageBreak/>
         <w:t>AREAS OF SPECIALIZATION</w:t>
@@ -2833,7 +2871,7 @@
         <w:pStyle w:val="Heading1"/>
       </w:pPr>
       <w:bookmarkStart w:id="8" w:name="_Toc395880668"/>
-      <w:bookmarkStart w:id="9" w:name="_Toc417330058"/>
+      <w:bookmarkStart w:id="9" w:name="_Toc417746741"/>
       <w:r>
         <w:lastRenderedPageBreak/>
         <w:t>PROJECT INFORMATION</w:t>
@@ -2859,7 +2897,7 @@
       <w:pPr>
         <w:pStyle w:val="Heading3"/>
       </w:pPr>
-      <w:bookmarkStart w:id="10" w:name="_Toc417330059"/>
+      <w:bookmarkStart w:id="10" w:name="_Toc417746742"/>
       <w:r>
         <w:t>Data Exfiltration Tool</w:t>
       </w:r>
@@ -2880,7 +2918,7 @@
       <w:pPr>
         <w:pStyle w:val="Heading3"/>
       </w:pPr>
-      <w:bookmarkStart w:id="11" w:name="_Toc417330060"/>
+      <w:bookmarkStart w:id="11" w:name="_Toc417746743"/>
       <w:r>
         <w:t>Android Security Tools</w:t>
       </w:r>
@@ -3044,7 +3082,7 @@
           <w:numId w:val="3"/>
         </w:numPr>
       </w:pPr>
-      <w:bookmarkStart w:id="12" w:name="_Toc417330061"/>
+      <w:bookmarkStart w:id="12" w:name="_Toc417746744"/>
       <w:r>
         <w:lastRenderedPageBreak/>
         <w:t>BACKGROUND INFORMATION</w:t>
@@ -3055,7 +3093,7 @@
       <w:pPr>
         <w:pStyle w:val="Heading3"/>
       </w:pPr>
-      <w:bookmarkStart w:id="13" w:name="_Toc417330062"/>
+      <w:bookmarkStart w:id="13" w:name="_Toc417746745"/>
       <w:r>
         <w:t>Android Security Suite</w:t>
       </w:r>
@@ -3444,7 +3482,7 @@
       <w:pPr>
         <w:pStyle w:val="Heading3"/>
       </w:pPr>
-      <w:bookmarkStart w:id="14" w:name="_Toc417330063"/>
+      <w:bookmarkStart w:id="14" w:name="_Toc417746746"/>
       <w:r>
         <w:t>Data Exfiltration Tool</w:t>
       </w:r>
@@ -3455,6 +3493,51 @@
     </w:p>
     <w:p>
       <w:r>
+        <w:t>Data exfiltration</w:t>
+      </w:r>
+      <w:r>
+        <w:t xml:space="preserve"> </w:t>
+      </w:r>
+      <w:r>
+        <w:t>is the unauthorized</w:t>
+      </w:r>
+      <w:r>
+        <w:t xml:space="preserve"> copying,</w:t>
+      </w:r>
+      <w:r>
+        <w:t xml:space="preserve"> transfer</w:t>
+      </w:r>
+      <w:r>
+        <w:t xml:space="preserve"> or retrieval</w:t>
+      </w:r>
+      <w:r>
+        <w:t xml:space="preserve"> of data from</w:t>
+      </w:r>
+      <w:r>
+        <w:t xml:space="preserve"> a computer or server. Data exfiltration is a malicious activity performed through various different techniques. </w:t>
+      </w:r>
+      <w:r>
+        <w:t>Such a transfer may be manual and carried out by someone with physical access to a computer or it may be automated and carried out</w:t>
+      </w:r>
+      <w:r>
+        <w:t xml:space="preserve"> by cybercriminals</w:t>
+      </w:r>
+      <w:r>
+        <w:t xml:space="preserve"> through malicious programming over a network. </w:t>
+      </w:r>
+      <w:r>
+        <w:t xml:space="preserve">Data exfiltration is also known as data extrusion, data exportation or data theft. </w:t>
+      </w:r>
+    </w:p>
+    <w:p>
+      <w:r>
+        <w:t xml:space="preserve">Data exfiltration is primarily a security breach that occurs when an individual’s or organization’s data is illegally copied. Generally, data exfiltration’s are targeted attacks where the hacker’s primary intent is to find and copy specific data from the target machine. </w:t>
+      </w:r>
+      <w:bookmarkStart w:id="15" w:name="_GoBack"/>
+      <w:bookmarkEnd w:id="15"/>
+    </w:p>
+    <w:p>
+      <w:r>
         <w:br w:type="page"/>
       </w:r>
     </w:p>
@@ -3462,7 +3545,7 @@
       <w:pPr>
         <w:pStyle w:val="Heading2"/>
       </w:pPr>
-      <w:bookmarkStart w:id="15" w:name="_Toc417330064"/>
+      <w:bookmarkStart w:id="16" w:name="_Toc417746747"/>
       <w:r>
         <w:lastRenderedPageBreak/>
         <w:t>ASSU</w:t>
@@ -3473,7 +3556,7 @@
       <w:r>
         <w:t>PTIONS</w:t>
       </w:r>
-      <w:bookmarkEnd w:id="15"/>
+      <w:bookmarkEnd w:id="16"/>
     </w:p>
     <w:p>
       <w:r>
@@ -3559,12 +3642,7 @@
         <w:t xml:space="preserve">The application will require root access to the device for proper execution. </w:t>
       </w:r>
       <w:r>
-        <w:t>This assumption is derived from the simila</w:t>
-      </w:r>
-      <w:bookmarkStart w:id="16" w:name="_GoBack"/>
-      <w:bookmarkEnd w:id="16"/>
-      <w:r>
-        <w:t xml:space="preserve">r behaviour on a Linux machine where application would require a root access in order to access the network card capabilities for packet capture and custom packet crafting purposes. </w:t>
+        <w:t xml:space="preserve">This assumption is derived from the similar behaviour on a Linux machine where application would require a root access in order to access the network card capabilities for packet capture and custom packet crafting purposes. </w:t>
       </w:r>
     </w:p>
     <w:p>
@@ -3670,7 +3748,7 @@
       <w:pPr>
         <w:pStyle w:val="Heading2"/>
       </w:pPr>
-      <w:bookmarkStart w:id="17" w:name="_Toc417330065"/>
+      <w:bookmarkStart w:id="17" w:name="_Toc417746748"/>
       <w:r>
         <w:lastRenderedPageBreak/>
         <w:t>SCOPE</w:t>
@@ -3737,12 +3815,87 @@
       <w:pPr>
         <w:pStyle w:val="ListParagraph"/>
         <w:numPr>
+          <w:ilvl w:val="0"/>
+          <w:numId w:val="12"/>
+        </w:numPr>
+      </w:pPr>
+      <w:r>
+        <w:t>TCPDump Packet Capture</w:t>
+      </w:r>
+    </w:p>
+    <w:p>
+      <w:pPr>
+        <w:pStyle w:val="ListParagraph"/>
+        <w:numPr>
           <w:ilvl w:val="1"/>
           <w:numId w:val="12"/>
         </w:numPr>
       </w:pPr>
       <w:r>
-        <w:t>Version Detection – Interrogating network services on remote devices to determine application name and version number.</w:t>
+        <w:t xml:space="preserve">Packet Analyzer that runs under the command line. </w:t>
+      </w:r>
+    </w:p>
+    <w:p>
+      <w:pPr>
+        <w:pStyle w:val="ListParagraph"/>
+        <w:numPr>
+          <w:ilvl w:val="1"/>
+          <w:numId w:val="12"/>
+        </w:numPr>
+      </w:pPr>
+      <w:r>
+        <w:t>Allows user to capture and filter packets over the network.</w:t>
+      </w:r>
+    </w:p>
+    <w:p>
+      <w:pPr>
+        <w:pStyle w:val="ListParagraph"/>
+        <w:numPr>
+          <w:ilvl w:val="1"/>
+          <w:numId w:val="12"/>
+        </w:numPr>
+      </w:pPr>
+      <w:r>
+        <w:t>D</w:t>
+      </w:r>
+      <w:r>
+        <w:t>isplays the captured</w:t>
+      </w:r>
+      <w:r>
+        <w:t xml:space="preserve"> packet and their information.</w:t>
+      </w:r>
+    </w:p>
+    <w:p>
+      <w:pPr>
+        <w:pStyle w:val="ListParagraph"/>
+        <w:numPr>
+          <w:ilvl w:val="1"/>
+          <w:numId w:val="12"/>
+        </w:numPr>
+      </w:pPr>
+      <w:r>
+        <w:t>Reads</w:t>
+      </w:r>
+      <w:r>
+        <w:t xml:space="preserve"> captured packet information from a</w:t>
+      </w:r>
+      <w:r>
+        <w:t xml:space="preserve"> PCAP</w:t>
+      </w:r>
+      <w:r>
+        <w:t xml:space="preserve"> file.</w:t>
+      </w:r>
+    </w:p>
+    <w:p>
+      <w:pPr>
+        <w:pStyle w:val="ListParagraph"/>
+        <w:numPr>
+          <w:ilvl w:val="1"/>
+          <w:numId w:val="12"/>
+        </w:numPr>
+      </w:pPr>
+      <w:r>
+        <w:t xml:space="preserve">Writes captured packet information in a PCAP file. </w:t>
       </w:r>
     </w:p>
     <w:p>
@@ -3754,7 +3907,7 @@
         </w:numPr>
       </w:pPr>
       <w:r>
-        <w:t>TCPDump Packet Capture</w:t>
+        <w:t>Packet Crafter</w:t>
       </w:r>
     </w:p>
     <w:p>
@@ -3766,7 +3919,7 @@
         </w:numPr>
       </w:pPr>
       <w:r>
-        <w:t xml:space="preserve">Packet Analyzer that runs under the command line. </w:t>
+        <w:t>Tool for auditing Firewalls and networks.</w:t>
       </w:r>
     </w:p>
     <w:p>
@@ -3778,7 +3931,7 @@
         </w:numPr>
       </w:pPr>
       <w:r>
-        <w:t>Allows user to capture and filter packets over the network.</w:t>
+        <w:t>Create and Send custom TCP packets</w:t>
       </w:r>
     </w:p>
     <w:p>
@@ -3790,13 +3943,13 @@
         </w:numPr>
       </w:pPr>
       <w:r>
-        <w:t>D</w:t>
-      </w:r>
-      <w:r>
-        <w:t>isplays the captured</w:t>
-      </w:r>
-      <w:r>
-        <w:t xml:space="preserve"> packet and their information.</w:t>
+        <w:rPr>
+          <w:rFonts w:ascii="Georgia" w:eastAsia="Georgia" w:hAnsi="Georgia" w:cs="Georgia"/>
+        </w:rPr>
+        <w:t xml:space="preserve">Create and </w:t>
+      </w:r>
+      <w:r>
+        <w:t>Send custom UDP packets</w:t>
       </w:r>
     </w:p>
     <w:p>
@@ -3808,16 +3961,13 @@
         </w:numPr>
       </w:pPr>
       <w:r>
-        <w:t>Reads</w:t>
-      </w:r>
-      <w:r>
-        <w:t xml:space="preserve"> captured packet information from a</w:t>
-      </w:r>
-      <w:r>
-        <w:t xml:space="preserve"> PCAP</w:t>
-      </w:r>
-      <w:r>
-        <w:t xml:space="preserve"> file.</w:t>
+        <w:rPr>
+          <w:rFonts w:ascii="Georgia" w:eastAsia="Georgia" w:hAnsi="Georgia" w:cs="Georgia"/>
+        </w:rPr>
+        <w:t xml:space="preserve">Create and </w:t>
+      </w:r>
+      <w:r>
+        <w:t>Send customer ICMP packets</w:t>
       </w:r>
     </w:p>
     <w:p>
@@ -3829,7 +3979,7 @@
         </w:numPr>
       </w:pPr>
       <w:r>
-        <w:t xml:space="preserve">Writes captured packet information in a PCAP file. </w:t>
+        <w:t xml:space="preserve">Captures response packets </w:t>
       </w:r>
     </w:p>
     <w:p>
@@ -3841,7 +3991,7 @@
         </w:numPr>
       </w:pPr>
       <w:r>
-        <w:t>Packet Crafter</w:t>
+        <w:t>ARP Spoofer</w:t>
       </w:r>
     </w:p>
     <w:p>
@@ -3853,7 +4003,7 @@
         </w:numPr>
       </w:pPr>
       <w:r>
-        <w:t>Tool for auditing Firewalls and networks.</w:t>
+        <w:t>Sends packets to one Host (Default Gateway) and one Target Machine</w:t>
       </w:r>
     </w:p>
     <w:p>
@@ -3865,7 +4015,7 @@
         </w:numPr>
       </w:pPr>
       <w:r>
-        <w:t>Create and Send custom TCP packets</w:t>
+        <w:t>Sends packets to one Host (Default Gateway) and many Target Machines</w:t>
       </w:r>
     </w:p>
     <w:p>
@@ -3877,13 +4027,10 @@
         </w:numPr>
       </w:pPr>
       <w:r>
-        <w:rPr>
-          <w:rFonts w:ascii="Georgia" w:eastAsia="Georgia" w:hAnsi="Georgia" w:cs="Georgia"/>
-        </w:rPr>
-        <w:t xml:space="preserve">Create and </w:t>
-      </w:r>
-      <w:r>
-        <w:t>Send custom UDP packets</w:t>
+        <w:t xml:space="preserve">Combines with </w:t>
+      </w:r>
+      <w:r>
+        <w:t>TCPDump to capture the packets.</w:t>
       </w:r>
     </w:p>
     <w:p>
@@ -3895,13 +4042,19 @@
         </w:numPr>
       </w:pPr>
       <w:r>
-        <w:rPr>
-          <w:rFonts w:ascii="Georgia" w:eastAsia="Georgia" w:hAnsi="Georgia" w:cs="Georgia"/>
-        </w:rPr>
-        <w:t xml:space="preserve">Create and </w:t>
-      </w:r>
-      <w:r>
-        <w:t>Send customer ICMP packets</w:t>
+        <w:t>Combines with TCPDump to Filter incoming packets</w:t>
+      </w:r>
+    </w:p>
+    <w:p>
+      <w:pPr>
+        <w:pStyle w:val="ListParagraph"/>
+        <w:numPr>
+          <w:ilvl w:val="0"/>
+          <w:numId w:val="12"/>
+        </w:numPr>
+      </w:pPr>
+      <w:r>
+        <w:t>DNS Spoofer</w:t>
       </w:r>
     </w:p>
     <w:p>
@@ -3913,19 +4066,7 @@
         </w:numPr>
       </w:pPr>
       <w:r>
-        <w:t xml:space="preserve">Captures response packets </w:t>
-      </w:r>
-    </w:p>
-    <w:p>
-      <w:pPr>
-        <w:pStyle w:val="ListParagraph"/>
-        <w:numPr>
-          <w:ilvl w:val="0"/>
-          <w:numId w:val="12"/>
-        </w:numPr>
-      </w:pPr>
-      <w:r>
-        <w:t>ARP Spoofer</w:t>
+        <w:t xml:space="preserve"> Combines with ARP Spoofer to capture packets over the LAN.</w:t>
       </w:r>
     </w:p>
     <w:p>
@@ -3937,7 +4078,7 @@
         </w:numPr>
       </w:pPr>
       <w:r>
-        <w:t>Sends packets to one Host (Default Gateway) and one Target Machine</w:t>
+        <w:t>Filters incoming DNS Inquiry packets with specific URLs or Addresses</w:t>
       </w:r>
     </w:p>
     <w:p>
@@ -3949,7 +4090,7 @@
         </w:numPr>
       </w:pPr>
       <w:r>
-        <w:t>Sends packets to one Host (Default Gateway) and many Target Machines</w:t>
+        <w:t>Filters all incoming DNS Inquiry packets</w:t>
       </w:r>
     </w:p>
     <w:p>
@@ -3961,81 +4102,6 @@
         </w:numPr>
       </w:pPr>
       <w:r>
-        <w:t xml:space="preserve">Combines with </w:t>
-      </w:r>
-      <w:r>
-        <w:t>TCPDump to capture the packets.</w:t>
-      </w:r>
-    </w:p>
-    <w:p>
-      <w:pPr>
-        <w:pStyle w:val="ListParagraph"/>
-        <w:numPr>
-          <w:ilvl w:val="1"/>
-          <w:numId w:val="12"/>
-        </w:numPr>
-      </w:pPr>
-      <w:r>
-        <w:t>Combines with TCPDump to Filter incoming packets</w:t>
-      </w:r>
-    </w:p>
-    <w:p>
-      <w:pPr>
-        <w:pStyle w:val="ListParagraph"/>
-        <w:numPr>
-          <w:ilvl w:val="0"/>
-          <w:numId w:val="12"/>
-        </w:numPr>
-      </w:pPr>
-      <w:r>
-        <w:t>DNS Spoofer</w:t>
-      </w:r>
-    </w:p>
-    <w:p>
-      <w:pPr>
-        <w:pStyle w:val="ListParagraph"/>
-        <w:numPr>
-          <w:ilvl w:val="1"/>
-          <w:numId w:val="12"/>
-        </w:numPr>
-      </w:pPr>
-      <w:r>
-        <w:t xml:space="preserve"> Combines with ARP Spoofer to capture packets over the LAN.</w:t>
-      </w:r>
-    </w:p>
-    <w:p>
-      <w:pPr>
-        <w:pStyle w:val="ListParagraph"/>
-        <w:numPr>
-          <w:ilvl w:val="1"/>
-          <w:numId w:val="12"/>
-        </w:numPr>
-      </w:pPr>
-      <w:r>
-        <w:t>Filters incoming DNS Inquiry packets with specific URLs or Addresses</w:t>
-      </w:r>
-    </w:p>
-    <w:p>
-      <w:pPr>
-        <w:pStyle w:val="ListParagraph"/>
-        <w:numPr>
-          <w:ilvl w:val="1"/>
-          <w:numId w:val="12"/>
-        </w:numPr>
-      </w:pPr>
-      <w:r>
-        <w:t>Filters all incoming DNS Inquiry packets</w:t>
-      </w:r>
-    </w:p>
-    <w:p>
-      <w:pPr>
-        <w:pStyle w:val="ListParagraph"/>
-        <w:numPr>
-          <w:ilvl w:val="1"/>
-          <w:numId w:val="12"/>
-        </w:numPr>
-      </w:pPr>
-      <w:r>
         <w:t>Creates custom DNS response packets</w:t>
       </w:r>
       <w:r>
@@ -4046,7 +4112,7 @@
       <w:pPr>
         <w:pStyle w:val="Heading2"/>
       </w:pPr>
-      <w:bookmarkStart w:id="18" w:name="_Toc417330066"/>
+      <w:bookmarkStart w:id="18" w:name="_Toc417746749"/>
       <w:r>
         <w:lastRenderedPageBreak/>
         <w:t>INNOVATION</w:t>
@@ -4086,7 +4152,7 @@
       <w:pPr>
         <w:pStyle w:val="Heading2"/>
       </w:pPr>
-      <w:bookmarkStart w:id="19" w:name="_Toc417330067"/>
+      <w:bookmarkStart w:id="19" w:name="_Toc417746750"/>
       <w:r>
         <w:lastRenderedPageBreak/>
         <w:t>TECHNICAL CHALLENGES</w:t>
@@ -4160,7 +4226,7 @@
       <w:pPr>
         <w:pStyle w:val="Heading2"/>
       </w:pPr>
-      <w:bookmarkStart w:id="20" w:name="_Toc417330068"/>
+      <w:bookmarkStart w:id="20" w:name="_Toc417746751"/>
       <w:r>
         <w:lastRenderedPageBreak/>
         <w:t>METHODOLOGY</w:t>
@@ -4340,7 +4406,7 @@
       <w:pPr>
         <w:pStyle w:val="Heading2"/>
       </w:pPr>
-      <w:bookmarkStart w:id="21" w:name="_Toc417330069"/>
+      <w:bookmarkStart w:id="21" w:name="_Toc417746752"/>
       <w:r>
         <w:lastRenderedPageBreak/>
         <w:t>TECHNOLOGIES USED</w:t>
@@ -4556,7 +4622,7 @@
       <w:pPr>
         <w:pStyle w:val="Heading2"/>
       </w:pPr>
-      <w:bookmarkStart w:id="22" w:name="_Toc417330070"/>
+      <w:bookmarkStart w:id="22" w:name="_Toc417746753"/>
       <w:r>
         <w:lastRenderedPageBreak/>
         <w:t>TESTING PLAN</w:t>
@@ -5714,7 +5780,7 @@
       <w:pPr>
         <w:pStyle w:val="Heading2"/>
       </w:pPr>
-      <w:bookmarkStart w:id="23" w:name="_Toc417330071"/>
+      <w:bookmarkStart w:id="23" w:name="_Toc417746754"/>
       <w:r>
         <w:lastRenderedPageBreak/>
         <w:t>SCHEDULED ESTIMATES</w:t>
@@ -5948,7 +6014,7 @@
       <w:pPr>
         <w:pStyle w:val="Heading2"/>
       </w:pPr>
-      <w:bookmarkStart w:id="24" w:name="_Toc417330072"/>
+      <w:bookmarkStart w:id="24" w:name="_Toc417746755"/>
       <w:r>
         <w:lastRenderedPageBreak/>
         <w:t>DELIVERABLES</w:t>
@@ -6074,7 +6140,7 @@
         <w:br w:type="page"/>
       </w:r>
     </w:p>
-    <w:bookmarkStart w:id="25" w:name="_Toc417330073" w:displacedByCustomXml="next"/>
+    <w:bookmarkStart w:id="25" w:name="_Toc417746756" w:displacedByCustomXml="next"/>
     <w:sdt>
       <w:sdtPr>
         <w:rPr>
@@ -6364,7 +6430,7 @@
               <w:noProof/>
               <w:color w:val="FFFFFF" w:themeColor="background1"/>
             </w:rPr>
-            <w:t>10</w:t>
+            <w:t>22</w:t>
           </w:r>
           <w:r>
             <w:rPr>
@@ -6391,7 +6457,7 @@
   <w:abstractNum w:abstractNumId="0">
     <w:nsid w:val="00793EE8"/>
     <w:multiLevelType w:val="multilevel"/>
-    <w:tmpl w:val="AA7604EA"/>
+    <w:tmpl w:val="348ADC3C"/>
     <w:lvl w:ilvl="0">
       <w:start w:val="1"/>
       <w:numFmt w:val="decimal"/>
@@ -8751,7 +8817,7 @@
     <w:uiPriority w:val="9"/>
     <w:unhideWhenUsed/>
     <w:qFormat/>
-    <w:rsid w:val="00602FB5"/>
+    <w:rsid w:val="00A40F88"/>
     <w:pPr>
       <w:keepNext/>
       <w:keepLines/>
@@ -8764,6 +8830,7 @@
     </w:pPr>
     <w:rPr>
       <w:rFonts w:asciiTheme="majorHAnsi" w:eastAsiaTheme="majorEastAsia" w:hAnsiTheme="majorHAnsi" w:cstheme="majorBidi"/>
+      <w:b/>
       <w:color w:val="47524B" w:themeColor="accent1" w:themeShade="7F"/>
       <w:sz w:val="28"/>
       <w:szCs w:val="28"/>
@@ -8790,6 +8857,27 @@
       <w:iCs/>
       <w:color w:val="6B7C71" w:themeColor="accent1" w:themeShade="BF"/>
       <w:sz w:val="28"/>
+    </w:rPr>
+  </w:style>
+  <w:style w:type="paragraph" w:styleId="Heading5">
+    <w:name w:val="heading 5"/>
+    <w:basedOn w:val="Normal"/>
+    <w:next w:val="Normal"/>
+    <w:link w:val="Heading5Char"/>
+    <w:uiPriority w:val="9"/>
+    <w:semiHidden/>
+    <w:unhideWhenUsed/>
+    <w:qFormat/>
+    <w:rsid w:val="00763C71"/>
+    <w:pPr>
+      <w:keepNext/>
+      <w:keepLines/>
+      <w:spacing w:before="40" w:after="0"/>
+      <w:outlineLvl w:val="4"/>
+    </w:pPr>
+    <w:rPr>
+      <w:rFonts w:asciiTheme="majorHAnsi" w:eastAsiaTheme="majorEastAsia" w:hAnsiTheme="majorHAnsi" w:cstheme="majorBidi"/>
+      <w:color w:val="6B7C71" w:themeColor="accent1" w:themeShade="BF"/>
     </w:rPr>
   </w:style>
   <w:style w:type="character" w:default="1" w:styleId="DefaultParagraphFont">
@@ -9591,9 +9679,10 @@
     <w:basedOn w:val="DefaultParagraphFont"/>
     <w:link w:val="Heading3"/>
     <w:uiPriority w:val="9"/>
-    <w:rsid w:val="00602FB5"/>
+    <w:rsid w:val="00A40F88"/>
     <w:rPr>
       <w:rFonts w:asciiTheme="majorHAnsi" w:eastAsiaTheme="majorEastAsia" w:hAnsiTheme="majorHAnsi" w:cstheme="majorBidi"/>
+      <w:b/>
       <w:color w:val="47524B" w:themeColor="accent1" w:themeShade="7F"/>
       <w:sz w:val="28"/>
       <w:szCs w:val="28"/>
@@ -9611,6 +9700,18 @@
       <w:iCs/>
       <w:color w:val="6B7C71" w:themeColor="accent1" w:themeShade="BF"/>
       <w:sz w:val="28"/>
+    </w:rPr>
+  </w:style>
+  <w:style w:type="character" w:customStyle="1" w:styleId="Heading5Char">
+    <w:name w:val="Heading 5 Char"/>
+    <w:basedOn w:val="DefaultParagraphFont"/>
+    <w:link w:val="Heading5"/>
+    <w:uiPriority w:val="9"/>
+    <w:semiHidden/>
+    <w:rsid w:val="00763C71"/>
+    <w:rPr>
+      <w:rFonts w:asciiTheme="majorHAnsi" w:eastAsiaTheme="majorEastAsia" w:hAnsiTheme="majorHAnsi" w:cstheme="majorBidi"/>
+      <w:color w:val="6B7C71" w:themeColor="accent1" w:themeShade="BF"/>
     </w:rPr>
   </w:style>
 </w:styles>
@@ -9752,6 +9853,7 @@
     <w:rsid w:val="007978F9"/>
     <w:rsid w:val="007F097A"/>
     <w:rsid w:val="00840B2A"/>
+    <w:rsid w:val="008E2D0D"/>
     <w:rsid w:val="00A1646F"/>
     <w:rsid w:val="00AD29A7"/>
     <w:rsid w:val="00B062EA"/>
@@ -10567,7 +10669,7 @@
 </file>
 
 <file path=customXml/itemProps1.xml><?xml version="1.0" encoding="utf-8"?>
-<ds:datastoreItem xmlns:ds="http://schemas.openxmlformats.org/officeDocument/2006/customXml" ds:itemID="{93D48FE6-5D04-40B7-B17E-69FC89082D70}">
+<ds:datastoreItem xmlns:ds="http://schemas.openxmlformats.org/officeDocument/2006/customXml" ds:itemID="{379CD047-0EC8-4996-B5C4-65C662B69D27}">
   <ds:schemaRefs>
     <ds:schemaRef ds:uri="http://schemas.openxmlformats.org/officeDocument/2006/bibliography"/>
   </ds:schemaRefs>

</xml_diff>